<commit_message>
Include anchor in html tag a href path value instead of completely ignoring the fragment part of a URL
</commit_message>
<xml_diff>
--- a/TestFiles/HC023-Hyperlink.docx
+++ b/TestFiles/HC023-Hyperlink.docx
@@ -1,15 +1,18 @@
 
 <file path=word/document.xml><?xml version="1.0" encoding="utf-8"?>
-<w:document xmlns:wpc="http://schemas.microsoft.com/office/word/2010/wordprocessingCanvas" xmlns:mc="http://schemas.openxmlformats.org/markup-compatibility/2006" xmlns:o="urn:schemas-microsoft-com:office:office" xmlns:r="http://schemas.openxmlformats.org/officeDocument/2006/relationships" xmlns:m="http://schemas.openxmlformats.org/officeDocument/2006/math" xmlns:v="urn:schemas-microsoft-com:vml" xmlns:wp14="http://schemas.microsoft.com/office/word/2010/wordprocessingDrawing" xmlns:wp="http://schemas.openxmlformats.org/drawingml/2006/wordprocessingDrawing" xmlns:w10="urn:schemas-microsoft-com:office:word" xmlns:w="http://schemas.openxmlformats.org/wordprocessingml/2006/main" xmlns:w14="http://schemas.microsoft.com/office/word/2010/wordml" xmlns:w15="http://schemas.microsoft.com/office/word/2012/wordml" xmlns:wpg="http://schemas.microsoft.com/office/word/2010/wordprocessingGroup" xmlns:wpi="http://schemas.microsoft.com/office/word/2010/wordprocessingInk" xmlns:wne="http://schemas.microsoft.com/office/word/2006/wordml" xmlns:wps="http://schemas.microsoft.com/office/word/2010/wordprocessingShape" mc:Ignorable="w14 w15 wp14">
+<w:document xmlns:wpc="http://schemas.microsoft.com/office/word/2010/wordprocessingCanvas" xmlns:cx="http://schemas.microsoft.com/office/drawing/2014/chartex" xmlns:cx1="http://schemas.microsoft.com/office/drawing/2015/9/8/chartex" xmlns:cx2="http://schemas.microsoft.com/office/drawing/2015/10/21/chartex" xmlns:cx3="http://schemas.microsoft.com/office/drawing/2016/5/9/chartex" xmlns:cx4="http://schemas.microsoft.com/office/drawing/2016/5/10/chartex" xmlns:cx5="http://schemas.microsoft.com/office/drawing/2016/5/11/chartex" xmlns:cx6="http://schemas.microsoft.com/office/drawing/2016/5/12/chartex" xmlns:cx7="http://schemas.microsoft.com/office/drawing/2016/5/13/chartex" xmlns:cx8="http://schemas.microsoft.com/office/drawing/2016/5/14/chartex" xmlns:mc="http://schemas.openxmlformats.org/markup-compatibility/2006" xmlns:aink="http://schemas.microsoft.com/office/drawing/2016/ink" xmlns:am3d="http://schemas.microsoft.com/office/drawing/2017/model3d" xmlns:o="urn:schemas-microsoft-com:office:office" xmlns:r="http://schemas.openxmlformats.org/officeDocument/2006/relationships" xmlns:m="http://schemas.openxmlformats.org/officeDocument/2006/math" xmlns:v="urn:schemas-microsoft-com:vml" xmlns:wp14="http://schemas.microsoft.com/office/word/2010/wordprocessingDrawing" xmlns:wp="http://schemas.openxmlformats.org/drawingml/2006/wordprocessingDrawing" xmlns:w10="urn:schemas-microsoft-com:office:word" xmlns:w="http://schemas.openxmlformats.org/wordprocessingml/2006/main" xmlns:w14="http://schemas.microsoft.com/office/word/2010/wordml" xmlns:w15="http://schemas.microsoft.com/office/word/2012/wordml" xmlns:w16cid="http://schemas.microsoft.com/office/word/2016/wordml/cid" xmlns:w16se="http://schemas.microsoft.com/office/word/2015/wordml/symex" xmlns:wpg="http://schemas.microsoft.com/office/word/2010/wordprocessingGroup" xmlns:wpi="http://schemas.microsoft.com/office/word/2010/wordprocessingInk" xmlns:wne="http://schemas.microsoft.com/office/word/2006/wordml" xmlns:wps="http://schemas.microsoft.com/office/word/2010/wordprocessingShape" mc:Ignorable="w14 w15 w16se w16cid wp14">
   <w:body>
     <w:p>
-      <w:bookmarkStart w:id="0" w:name="_GoBack"/>
-      <w:bookmarkEnd w:id="0"/>
       <w:r>
         <w:t>Following is a hyperlink.</w:t>
       </w:r>
     </w:p>
     <w:p>
+      <w:pPr>
+        <w:rPr>
+          <w:rStyle w:val="Hyperlink"/>
+        </w:rPr>
+      </w:pPr>
       <w:hyperlink r:id="rId4" w:history="1">
         <w:r>
           <w:rPr>
@@ -18,6 +21,25 @@
           <w:t>EricWhite.com</w:t>
         </w:r>
       </w:hyperlink>
+    </w:p>
+    <w:p>
+      <w:r>
+        <w:t>And another hyperlink.</w:t>
+      </w:r>
+    </w:p>
+    <w:p>
+      <w:hyperlink r:id="rId5" w:anchor="/hello" w:history="1">
+        <w:proofErr w:type="spellStart"/>
+        <w:r>
+          <w:rPr>
+            <w:rStyle w:val="Hyperlink"/>
+          </w:rPr>
+          <w:t>LinkWithHash</w:t>
+        </w:r>
+        <w:proofErr w:type="spellEnd"/>
+      </w:hyperlink>
+      <w:bookmarkStart w:id="0" w:name="_GoBack"/>
+      <w:bookmarkEnd w:id="0"/>
     </w:p>
     <w:sectPr>
       <w:pgSz w:w="12240" w:h="15840"/>
@@ -30,7 +52,7 @@
 </file>
 
 <file path=word/styles.xml><?xml version="1.0" encoding="utf-8"?>
-<w:styles xmlns:mc="http://schemas.openxmlformats.org/markup-compatibility/2006" xmlns:r="http://schemas.openxmlformats.org/officeDocument/2006/relationships" xmlns:w="http://schemas.openxmlformats.org/wordprocessingml/2006/main" xmlns:w14="http://schemas.microsoft.com/office/word/2010/wordml" xmlns:w15="http://schemas.microsoft.com/office/word/2012/wordml" mc:Ignorable="w14 w15">
+<w:styles xmlns:mc="http://schemas.openxmlformats.org/markup-compatibility/2006" xmlns:r="http://schemas.openxmlformats.org/officeDocument/2006/relationships" xmlns:w="http://schemas.openxmlformats.org/wordprocessingml/2006/main" xmlns:w14="http://schemas.microsoft.com/office/word/2010/wordml" xmlns:w15="http://schemas.microsoft.com/office/word/2012/wordml" xmlns:w16cid="http://schemas.microsoft.com/office/word/2016/wordml/cid" xmlns:w16se="http://schemas.microsoft.com/office/word/2015/wordml/symex" mc:Ignorable="w14 w15 w16se w16cid">
   <w:docDefaults>
     <w:rPrDefault>
       <w:rPr>
@@ -46,7 +68,7 @@
       </w:pPr>
     </w:pPrDefault>
   </w:docDefaults>
-  <w:latentStyles w:defLockedState="0" w:defUIPriority="99" w:defSemiHidden="0" w:defUnhideWhenUsed="0" w:defQFormat="0" w:count="371">
+  <w:latentStyles w:defLockedState="0" w:defUIPriority="99" w:defSemiHidden="0" w:defUnhideWhenUsed="0" w:defQFormat="0" w:count="375">
     <w:lsdException w:name="Normal" w:uiPriority="0" w:qFormat="1"/>
     <w:lsdException w:name="heading 1" w:uiPriority="9" w:qFormat="1"/>
     <w:lsdException w:name="heading 2" w:semiHidden="1" w:uiPriority="9" w:unhideWhenUsed="1" w:qFormat="1"/>
@@ -152,7 +174,6 @@
     <w:lsdException w:name="HTML Sample" w:semiHidden="1" w:unhideWhenUsed="1"/>
     <w:lsdException w:name="HTML Typewriter" w:semiHidden="1" w:unhideWhenUsed="1"/>
     <w:lsdException w:name="HTML Variable" w:semiHidden="1" w:unhideWhenUsed="1"/>
-    <w:lsdException w:name="Normal Table" w:semiHidden="1" w:unhideWhenUsed="1"/>
     <w:lsdException w:name="annotation subject" w:semiHidden="1" w:unhideWhenUsed="1"/>
     <w:lsdException w:name="No List" w:semiHidden="1" w:unhideWhenUsed="1"/>
     <w:lsdException w:name="Outline List 1" w:semiHidden="1" w:unhideWhenUsed="1"/>
@@ -196,10 +217,8 @@
     <w:lsdException w:name="Table Elegant" w:semiHidden="1" w:unhideWhenUsed="1"/>
     <w:lsdException w:name="Table Professional" w:semiHidden="1" w:unhideWhenUsed="1"/>
     <w:lsdException w:name="Table Subtle 1" w:semiHidden="1" w:unhideWhenUsed="1"/>
-    <w:lsdException w:name="Table Subtle 2" w:semiHidden="1" w:unhideWhenUsed="1"/>
     <w:lsdException w:name="Table Web 1" w:semiHidden="1" w:unhideWhenUsed="1"/>
     <w:lsdException w:name="Table Web 2" w:semiHidden="1" w:unhideWhenUsed="1"/>
-    <w:lsdException w:name="Table Web 3" w:semiHidden="1" w:unhideWhenUsed="1"/>
     <w:lsdException w:name="Balloon Text" w:semiHidden="1" w:unhideWhenUsed="1"/>
     <w:lsdException w:name="Table Grid" w:uiPriority="39"/>
     <w:lsdException w:name="Table Theme" w:semiHidden="1" w:unhideWhenUsed="1"/>
@@ -418,6 +437,10 @@
     <w:lsdException w:name="List Table 5 Dark Accent 6" w:uiPriority="50"/>
     <w:lsdException w:name="List Table 6 Colorful Accent 6" w:uiPriority="51"/>
     <w:lsdException w:name="List Table 7 Colorful Accent 6" w:uiPriority="52"/>
+    <w:lsdException w:name="Mention" w:semiHidden="1" w:unhideWhenUsed="1"/>
+    <w:lsdException w:name="Smart Hyperlink" w:semiHidden="1" w:unhideWhenUsed="1"/>
+    <w:lsdException w:name="Hashtag" w:semiHidden="1" w:unhideWhenUsed="1"/>
+    <w:lsdException w:name="Unresolved Mention" w:semiHidden="1" w:unhideWhenUsed="1"/>
   </w:latentStyles>
   <w:style w:type="paragraph" w:default="1" w:styleId="Normal">
     <w:name w:val="Normal"/>
@@ -459,6 +482,18 @@
     <w:rPr>
       <w:color w:val="0563C1" w:themeColor="hyperlink"/>
       <w:u w:val="single"/>
+    </w:rPr>
+  </w:style>
+  <w:style w:type="character" w:styleId="UnresolvedMention">
+    <w:name w:val="Unresolved Mention"/>
+    <w:basedOn w:val="DefaultParagraphFont"/>
+    <w:uiPriority w:val="99"/>
+    <w:semiHidden/>
+    <w:unhideWhenUsed/>
+    <w:rsid w:val="003F0B3C"/>
+    <w:rPr>
+      <w:color w:val="605E5C"/>
+      <w:shd w:val="clear" w:color="auto" w:fill="E1DFDD"/>
     </w:rPr>
   </w:style>
 </w:styles>

</xml_diff>

<commit_message>
Updated URL fix to only add when needed and implemented similar change for list type HREFs
</commit_message>
<xml_diff>
--- a/TestFiles/HC023-Hyperlink.docx
+++ b/TestFiles/HC023-Hyperlink.docx
@@ -13,7 +13,7 @@
           <w:rStyle w:val="Hyperlink"/>
         </w:rPr>
       </w:pPr>
-      <w:hyperlink r:id="rId4" w:history="1">
+      <w:hyperlink r:id="rId5" w:history="1">
         <w:r>
           <w:rPr>
             <w:rStyle w:val="Hyperlink"/>
@@ -21,6 +21,12 @@
           <w:t>EricWhite.com</w:t>
         </w:r>
       </w:hyperlink>
+      <w:r>
+        <w:rPr>
+          <w:rStyle w:val="Hyperlink"/>
+        </w:rPr>
+        <w:t xml:space="preserve"> </w:t>
+      </w:r>
     </w:p>
     <w:p>
       <w:r>
@@ -28,7 +34,7 @@
       </w:r>
     </w:p>
     <w:p>
-      <w:hyperlink r:id="rId5" w:anchor="/hello" w:history="1">
+      <w:hyperlink r:id="rId6" w:anchor="/hello" w:history="1">
         <w:proofErr w:type="spellStart"/>
         <w:r>
           <w:rPr>
@@ -38,6 +44,179 @@
         </w:r>
         <w:proofErr w:type="spellEnd"/>
       </w:hyperlink>
+      <w:r>
+        <w:t xml:space="preserve"> </w:t>
+      </w:r>
+    </w:p>
+    <w:p>
+      <w:r>
+        <w:t>And another hyperlink.</w:t>
+      </w:r>
+    </w:p>
+    <w:p>
+      <w:hyperlink r:id="rId7" w:history="1">
+        <w:proofErr w:type="spellStart"/>
+        <w:r>
+          <w:rPr>
+            <w:rStyle w:val="Hyperlink"/>
+          </w:rPr>
+          <w:t>LinkWithPath</w:t>
+        </w:r>
+        <w:proofErr w:type="spellEnd"/>
+      </w:hyperlink>
+    </w:p>
+    <w:p>
+      <w:r>
+        <w:t>And another hyperlink.</w:t>
+      </w:r>
+    </w:p>
+    <w:p>
+      <w:hyperlink r:id="rId8" w:history="1">
+        <w:proofErr w:type="spellStart"/>
+        <w:r>
+          <w:rPr>
+            <w:rStyle w:val="Hyperlink"/>
+          </w:rPr>
+          <w:t>LinkWithFile</w:t>
+        </w:r>
+        <w:proofErr w:type="spellEnd"/>
+      </w:hyperlink>
+      <w:r>
+        <w:t xml:space="preserve"> </w:t>
+      </w:r>
+    </w:p>
+    <w:p>
+      <w:r>
+        <w:t>And another hyperlink.</w:t>
+      </w:r>
+    </w:p>
+    <w:p>
+      <w:hyperlink r:id="rId9" w:history="1">
+        <w:proofErr w:type="spellStart"/>
+        <w:r>
+          <w:rPr>
+            <w:rStyle w:val="Hyperlink"/>
+          </w:rPr>
+          <w:t>LinkWithEmail</w:t>
+        </w:r>
+        <w:proofErr w:type="spellEnd"/>
+      </w:hyperlink>
+      <w:r>
+        <w:t xml:space="preserve"> </w:t>
+      </w:r>
+    </w:p>
+    <w:p>
+      <w:r>
+        <w:t>And another hyperlink.</w:t>
+      </w:r>
+    </w:p>
+    <w:p>
+      <w:pPr>
+        <w:pStyle w:val="ListParagraph"/>
+        <w:numPr>
+          <w:ilvl w:val="0"/>
+          <w:numId w:val="1"/>
+        </w:numPr>
+      </w:pPr>
+      <w:hyperlink r:id="rId10" w:anchor="/hello" w:history="1">
+        <w:proofErr w:type="spellStart"/>
+        <w:r>
+          <w:rPr>
+            <w:rStyle w:val="Hyperlink"/>
+          </w:rPr>
+          <w:t>LinkWithHash</w:t>
+        </w:r>
+      </w:hyperlink>
+      <w:r>
+        <w:rPr>
+          <w:rStyle w:val="Hyperlink"/>
+        </w:rPr>
+        <w:t>InList</w:t>
+      </w:r>
+      <w:proofErr w:type="spellEnd"/>
+      <w:r>
+        <w:t xml:space="preserve"> </w:t>
+      </w:r>
+    </w:p>
+    <w:p>
+      <w:r>
+        <w:t>And another hyperlink.</w:t>
+      </w:r>
+      <w:r>
+        <w:t xml:space="preserve"> </w:t>
+      </w:r>
+    </w:p>
+    <w:p>
+      <w:pPr>
+        <w:pStyle w:val="NormalWeb"/>
+        <w:numPr>
+          <w:ilvl w:val="0"/>
+          <w:numId w:val="3"/>
+        </w:numPr>
+        <w:spacing w:before="0" w:beforeAutospacing="0" w:after="0" w:afterAutospacing="0"/>
+        <w:rPr>
+          <w:rStyle w:val="Hyperlink"/>
+          <w:rFonts w:ascii="Arial" w:hAnsi="Arial" w:cs="Arial"/>
+          <w:sz w:val="20"/>
+          <w:szCs w:val="20"/>
+          <w:lang w:val="en"/>
+        </w:rPr>
+      </w:pPr>
+      <w:r>
+        <w:rPr>
+          <w:rFonts w:ascii="Arial" w:hAnsi="Arial" w:cs="Arial"/>
+          <w:sz w:val="20"/>
+          <w:szCs w:val="20"/>
+          <w:lang w:val="en"/>
+        </w:rPr>
+        <w:fldChar w:fldCharType="begin"/>
+      </w:r>
+      <w:r>
+        <w:rPr>
+          <w:rFonts w:ascii="Arial" w:hAnsi="Arial" w:cs="Arial"/>
+          <w:sz w:val="20"/>
+          <w:szCs w:val="20"/>
+          <w:lang w:val="en"/>
+        </w:rPr>
+        <w:instrText>HYPERLINK "https://www.google.com/test" \l "/hello"</w:instrText>
+      </w:r>
+      <w:r>
+        <w:rPr>
+          <w:rFonts w:ascii="Arial" w:hAnsi="Arial" w:cs="Arial"/>
+          <w:sz w:val="20"/>
+          <w:szCs w:val="20"/>
+          <w:lang w:val="en"/>
+        </w:rPr>
+      </w:r>
+      <w:r>
+        <w:rPr>
+          <w:rFonts w:ascii="Arial" w:hAnsi="Arial" w:cs="Arial"/>
+          <w:sz w:val="20"/>
+          <w:szCs w:val="20"/>
+          <w:lang w:val="en"/>
+        </w:rPr>
+        <w:fldChar w:fldCharType="separate"/>
+      </w:r>
+      <w:proofErr w:type="spellStart"/>
+      <w:r>
+        <w:rPr>
+          <w:rStyle w:val="Hyperlink"/>
+          <w:rFonts w:ascii="Arial" w:hAnsi="Arial" w:cs="Arial"/>
+          <w:sz w:val="20"/>
+          <w:szCs w:val="20"/>
+          <w:lang w:val="en"/>
+        </w:rPr>
+        <w:t>LinkPartOfList</w:t>
+      </w:r>
+      <w:proofErr w:type="spellEnd"/>
+    </w:p>
+    <w:p>
+      <w:r>
+        <w:rPr>
+          <w:lang w:val="en"/>
+        </w:rPr>
+        <w:fldChar w:fldCharType="end"/>
+      </w:r>
       <w:bookmarkStart w:id="0" w:name="_GoBack"/>
       <w:bookmarkEnd w:id="0"/>
     </w:p>
@@ -49,6 +228,281 @@
     </w:sectPr>
   </w:body>
 </w:document>
+</file>
+
+<file path=word/numbering.xml><?xml version="1.0" encoding="utf-8"?>
+<w:numbering xmlns:wpc="http://schemas.microsoft.com/office/word/2010/wordprocessingCanvas" xmlns:cx="http://schemas.microsoft.com/office/drawing/2014/chartex" xmlns:cx1="http://schemas.microsoft.com/office/drawing/2015/9/8/chartex" xmlns:cx2="http://schemas.microsoft.com/office/drawing/2015/10/21/chartex" xmlns:cx3="http://schemas.microsoft.com/office/drawing/2016/5/9/chartex" xmlns:cx4="http://schemas.microsoft.com/office/drawing/2016/5/10/chartex" xmlns:cx5="http://schemas.microsoft.com/office/drawing/2016/5/11/chartex" xmlns:cx6="http://schemas.microsoft.com/office/drawing/2016/5/12/chartex" xmlns:cx7="http://schemas.microsoft.com/office/drawing/2016/5/13/chartex" xmlns:cx8="http://schemas.microsoft.com/office/drawing/2016/5/14/chartex" xmlns:mc="http://schemas.openxmlformats.org/markup-compatibility/2006" xmlns:aink="http://schemas.microsoft.com/office/drawing/2016/ink" xmlns:am3d="http://schemas.microsoft.com/office/drawing/2017/model3d" xmlns:o="urn:schemas-microsoft-com:office:office" xmlns:r="http://schemas.openxmlformats.org/officeDocument/2006/relationships" xmlns:m="http://schemas.openxmlformats.org/officeDocument/2006/math" xmlns:v="urn:schemas-microsoft-com:vml" xmlns:wp14="http://schemas.microsoft.com/office/word/2010/wordprocessingDrawing" xmlns:wp="http://schemas.openxmlformats.org/drawingml/2006/wordprocessingDrawing" xmlns:w10="urn:schemas-microsoft-com:office:word" xmlns:w="http://schemas.openxmlformats.org/wordprocessingml/2006/main" xmlns:w14="http://schemas.microsoft.com/office/word/2010/wordml" xmlns:w15="http://schemas.microsoft.com/office/word/2012/wordml" xmlns:w16cid="http://schemas.microsoft.com/office/word/2016/wordml/cid" xmlns:w16se="http://schemas.microsoft.com/office/word/2015/wordml/symex" xmlns:wpg="http://schemas.microsoft.com/office/word/2010/wordprocessingGroup" xmlns:wpi="http://schemas.microsoft.com/office/word/2010/wordprocessingInk" xmlns:wne="http://schemas.microsoft.com/office/word/2006/wordml" xmlns:wps="http://schemas.microsoft.com/office/word/2010/wordprocessingShape" mc:Ignorable="w14 w15 w16se w16cid wp14">
+  <w:abstractNum w:abstractNumId="0" w15:restartNumberingAfterBreak="0">
+    <w:nsid w:val="0B876F4F"/>
+    <w:multiLevelType w:val="hybridMultilevel"/>
+    <w:tmpl w:val="CDB05F8A"/>
+    <w:lvl w:ilvl="0" w:tplc="1C09000F">
+      <w:start w:val="1"/>
+      <w:numFmt w:val="decimal"/>
+      <w:lvlText w:val="%1."/>
+      <w:lvlJc w:val="left"/>
+      <w:pPr>
+        <w:ind w:left="720" w:hanging="360"/>
+      </w:pPr>
+    </w:lvl>
+    <w:lvl w:ilvl="1" w:tplc="1C090019" w:tentative="1">
+      <w:start w:val="1"/>
+      <w:numFmt w:val="lowerLetter"/>
+      <w:lvlText w:val="%2."/>
+      <w:lvlJc w:val="left"/>
+      <w:pPr>
+        <w:ind w:left="1440" w:hanging="360"/>
+      </w:pPr>
+    </w:lvl>
+    <w:lvl w:ilvl="2" w:tplc="1C09001B" w:tentative="1">
+      <w:start w:val="1"/>
+      <w:numFmt w:val="lowerRoman"/>
+      <w:lvlText w:val="%3."/>
+      <w:lvlJc w:val="right"/>
+      <w:pPr>
+        <w:ind w:left="2160" w:hanging="180"/>
+      </w:pPr>
+    </w:lvl>
+    <w:lvl w:ilvl="3" w:tplc="1C09000F" w:tentative="1">
+      <w:start w:val="1"/>
+      <w:numFmt w:val="decimal"/>
+      <w:lvlText w:val="%4."/>
+      <w:lvlJc w:val="left"/>
+      <w:pPr>
+        <w:ind w:left="2880" w:hanging="360"/>
+      </w:pPr>
+    </w:lvl>
+    <w:lvl w:ilvl="4" w:tplc="1C090019" w:tentative="1">
+      <w:start w:val="1"/>
+      <w:numFmt w:val="lowerLetter"/>
+      <w:lvlText w:val="%5."/>
+      <w:lvlJc w:val="left"/>
+      <w:pPr>
+        <w:ind w:left="3600" w:hanging="360"/>
+      </w:pPr>
+    </w:lvl>
+    <w:lvl w:ilvl="5" w:tplc="1C09001B" w:tentative="1">
+      <w:start w:val="1"/>
+      <w:numFmt w:val="lowerRoman"/>
+      <w:lvlText w:val="%6."/>
+      <w:lvlJc w:val="right"/>
+      <w:pPr>
+        <w:ind w:left="4320" w:hanging="180"/>
+      </w:pPr>
+    </w:lvl>
+    <w:lvl w:ilvl="6" w:tplc="1C09000F" w:tentative="1">
+      <w:start w:val="1"/>
+      <w:numFmt w:val="decimal"/>
+      <w:lvlText w:val="%7."/>
+      <w:lvlJc w:val="left"/>
+      <w:pPr>
+        <w:ind w:left="5040" w:hanging="360"/>
+      </w:pPr>
+    </w:lvl>
+    <w:lvl w:ilvl="7" w:tplc="1C090019" w:tentative="1">
+      <w:start w:val="1"/>
+      <w:numFmt w:val="lowerLetter"/>
+      <w:lvlText w:val="%8."/>
+      <w:lvlJc w:val="left"/>
+      <w:pPr>
+        <w:ind w:left="5760" w:hanging="360"/>
+      </w:pPr>
+    </w:lvl>
+    <w:lvl w:ilvl="8" w:tplc="1C09001B" w:tentative="1">
+      <w:start w:val="1"/>
+      <w:numFmt w:val="lowerRoman"/>
+      <w:lvlText w:val="%9."/>
+      <w:lvlJc w:val="right"/>
+      <w:pPr>
+        <w:ind w:left="6480" w:hanging="180"/>
+      </w:pPr>
+    </w:lvl>
+  </w:abstractNum>
+  <w:abstractNum w:abstractNumId="1" w15:restartNumberingAfterBreak="0">
+    <w:nsid w:val="176C4358"/>
+    <w:multiLevelType w:val="hybridMultilevel"/>
+    <w:tmpl w:val="E0804060"/>
+    <w:lvl w:ilvl="0" w:tplc="0409000F">
+      <w:start w:val="1"/>
+      <w:numFmt w:val="decimal"/>
+      <w:lvlText w:val="%1."/>
+      <w:lvlJc w:val="left"/>
+      <w:pPr>
+        <w:ind w:left="720" w:hanging="360"/>
+      </w:pPr>
+    </w:lvl>
+    <w:lvl w:ilvl="1" w:tplc="04090001">
+      <w:start w:val="1"/>
+      <w:numFmt w:val="bullet"/>
+      <w:lvlText w:val=""/>
+      <w:lvlJc w:val="left"/>
+      <w:pPr>
+        <w:ind w:left="1440" w:hanging="360"/>
+      </w:pPr>
+      <w:rPr>
+        <w:rFonts w:ascii="Symbol" w:hAnsi="Symbol" w:hint="default"/>
+      </w:rPr>
+    </w:lvl>
+    <w:lvl w:ilvl="2" w:tplc="0409001B" w:tentative="1">
+      <w:start w:val="1"/>
+      <w:numFmt w:val="lowerRoman"/>
+      <w:lvlText w:val="%3."/>
+      <w:lvlJc w:val="right"/>
+      <w:pPr>
+        <w:ind w:left="2160" w:hanging="180"/>
+      </w:pPr>
+    </w:lvl>
+    <w:lvl w:ilvl="3" w:tplc="0409000F" w:tentative="1">
+      <w:start w:val="1"/>
+      <w:numFmt w:val="decimal"/>
+      <w:lvlText w:val="%4."/>
+      <w:lvlJc w:val="left"/>
+      <w:pPr>
+        <w:ind w:left="2880" w:hanging="360"/>
+      </w:pPr>
+    </w:lvl>
+    <w:lvl w:ilvl="4" w:tplc="04090019" w:tentative="1">
+      <w:start w:val="1"/>
+      <w:numFmt w:val="lowerLetter"/>
+      <w:lvlText w:val="%5."/>
+      <w:lvlJc w:val="left"/>
+      <w:pPr>
+        <w:ind w:left="3600" w:hanging="360"/>
+      </w:pPr>
+    </w:lvl>
+    <w:lvl w:ilvl="5" w:tplc="0409001B" w:tentative="1">
+      <w:start w:val="1"/>
+      <w:numFmt w:val="lowerRoman"/>
+      <w:lvlText w:val="%6."/>
+      <w:lvlJc w:val="right"/>
+      <w:pPr>
+        <w:ind w:left="4320" w:hanging="180"/>
+      </w:pPr>
+    </w:lvl>
+    <w:lvl w:ilvl="6" w:tplc="0409000F" w:tentative="1">
+      <w:start w:val="1"/>
+      <w:numFmt w:val="decimal"/>
+      <w:lvlText w:val="%7."/>
+      <w:lvlJc w:val="left"/>
+      <w:pPr>
+        <w:ind w:left="5040" w:hanging="360"/>
+      </w:pPr>
+    </w:lvl>
+    <w:lvl w:ilvl="7" w:tplc="04090019" w:tentative="1">
+      <w:start w:val="1"/>
+      <w:numFmt w:val="lowerLetter"/>
+      <w:lvlText w:val="%8."/>
+      <w:lvlJc w:val="left"/>
+      <w:pPr>
+        <w:ind w:left="5760" w:hanging="360"/>
+      </w:pPr>
+    </w:lvl>
+    <w:lvl w:ilvl="8" w:tplc="0409001B" w:tentative="1">
+      <w:start w:val="1"/>
+      <w:numFmt w:val="lowerRoman"/>
+      <w:lvlText w:val="%9."/>
+      <w:lvlJc w:val="right"/>
+      <w:pPr>
+        <w:ind w:left="6480" w:hanging="180"/>
+      </w:pPr>
+    </w:lvl>
+  </w:abstractNum>
+  <w:abstractNum w:abstractNumId="2" w15:restartNumberingAfterBreak="0">
+    <w:nsid w:val="55F5702F"/>
+    <w:multiLevelType w:val="hybridMultilevel"/>
+    <w:tmpl w:val="CDB05F8A"/>
+    <w:lvl w:ilvl="0" w:tplc="1C09000F">
+      <w:start w:val="1"/>
+      <w:numFmt w:val="decimal"/>
+      <w:lvlText w:val="%1."/>
+      <w:lvlJc w:val="left"/>
+      <w:pPr>
+        <w:ind w:left="720" w:hanging="360"/>
+      </w:pPr>
+    </w:lvl>
+    <w:lvl w:ilvl="1" w:tplc="1C090019" w:tentative="1">
+      <w:start w:val="1"/>
+      <w:numFmt w:val="lowerLetter"/>
+      <w:lvlText w:val="%2."/>
+      <w:lvlJc w:val="left"/>
+      <w:pPr>
+        <w:ind w:left="1440" w:hanging="360"/>
+      </w:pPr>
+    </w:lvl>
+    <w:lvl w:ilvl="2" w:tplc="1C09001B" w:tentative="1">
+      <w:start w:val="1"/>
+      <w:numFmt w:val="lowerRoman"/>
+      <w:lvlText w:val="%3."/>
+      <w:lvlJc w:val="right"/>
+      <w:pPr>
+        <w:ind w:left="2160" w:hanging="180"/>
+      </w:pPr>
+    </w:lvl>
+    <w:lvl w:ilvl="3" w:tplc="1C09000F" w:tentative="1">
+      <w:start w:val="1"/>
+      <w:numFmt w:val="decimal"/>
+      <w:lvlText w:val="%4."/>
+      <w:lvlJc w:val="left"/>
+      <w:pPr>
+        <w:ind w:left="2880" w:hanging="360"/>
+      </w:pPr>
+    </w:lvl>
+    <w:lvl w:ilvl="4" w:tplc="1C090019" w:tentative="1">
+      <w:start w:val="1"/>
+      <w:numFmt w:val="lowerLetter"/>
+      <w:lvlText w:val="%5."/>
+      <w:lvlJc w:val="left"/>
+      <w:pPr>
+        <w:ind w:left="3600" w:hanging="360"/>
+      </w:pPr>
+    </w:lvl>
+    <w:lvl w:ilvl="5" w:tplc="1C09001B" w:tentative="1">
+      <w:start w:val="1"/>
+      <w:numFmt w:val="lowerRoman"/>
+      <w:lvlText w:val="%6."/>
+      <w:lvlJc w:val="right"/>
+      <w:pPr>
+        <w:ind w:left="4320" w:hanging="180"/>
+      </w:pPr>
+    </w:lvl>
+    <w:lvl w:ilvl="6" w:tplc="1C09000F" w:tentative="1">
+      <w:start w:val="1"/>
+      <w:numFmt w:val="decimal"/>
+      <w:lvlText w:val="%7."/>
+      <w:lvlJc w:val="left"/>
+      <w:pPr>
+        <w:ind w:left="5040" w:hanging="360"/>
+      </w:pPr>
+    </w:lvl>
+    <w:lvl w:ilvl="7" w:tplc="1C090019" w:tentative="1">
+      <w:start w:val="1"/>
+      <w:numFmt w:val="lowerLetter"/>
+      <w:lvlText w:val="%8."/>
+      <w:lvlJc w:val="left"/>
+      <w:pPr>
+        <w:ind w:left="5760" w:hanging="360"/>
+      </w:pPr>
+    </w:lvl>
+    <w:lvl w:ilvl="8" w:tplc="1C09001B" w:tentative="1">
+      <w:start w:val="1"/>
+      <w:numFmt w:val="lowerRoman"/>
+      <w:lvlText w:val="%9."/>
+      <w:lvlJc w:val="right"/>
+      <w:pPr>
+        <w:ind w:left="6480" w:hanging="180"/>
+      </w:pPr>
+    </w:lvl>
+  </w:abstractNum>
+  <w:num w:numId="1">
+    <w:abstractNumId w:val="0"/>
+  </w:num>
+  <w:num w:numId="2">
+    <w:abstractNumId w:val="2"/>
+  </w:num>
+  <w:num w:numId="3">
+    <w:abstractNumId w:val="1"/>
+  </w:num>
+</w:numbering>
 </file>
 
 <file path=word/styles.xml><?xml version="1.0" encoding="utf-8"?>
@@ -68,7 +522,7 @@
       </w:pPr>
     </w:pPrDefault>
   </w:docDefaults>
-  <w:latentStyles w:defLockedState="0" w:defUIPriority="99" w:defSemiHidden="0" w:defUnhideWhenUsed="0" w:defQFormat="0" w:count="375">
+  <w:latentStyles w:defLockedState="0" w:defUIPriority="99" w:defSemiHidden="0" w:defUnhideWhenUsed="0" w:defQFormat="0" w:count="377">
     <w:lsdException w:name="Normal" w:uiPriority="0" w:qFormat="1"/>
     <w:lsdException w:name="heading 1" w:uiPriority="9" w:qFormat="1"/>
     <w:lsdException w:name="heading 2" w:semiHidden="1" w:uiPriority="9" w:unhideWhenUsed="1" w:qFormat="1"/>
@@ -174,6 +628,7 @@
     <w:lsdException w:name="HTML Sample" w:semiHidden="1" w:unhideWhenUsed="1"/>
     <w:lsdException w:name="HTML Typewriter" w:semiHidden="1" w:unhideWhenUsed="1"/>
     <w:lsdException w:name="HTML Variable" w:semiHidden="1" w:unhideWhenUsed="1"/>
+    <w:lsdException w:name="Normal Table" w:semiHidden="1" w:unhideWhenUsed="1"/>
     <w:lsdException w:name="annotation subject" w:semiHidden="1" w:unhideWhenUsed="1"/>
     <w:lsdException w:name="No List" w:semiHidden="1" w:unhideWhenUsed="1"/>
     <w:lsdException w:name="Outline List 1" w:semiHidden="1" w:unhideWhenUsed="1"/>
@@ -217,8 +672,10 @@
     <w:lsdException w:name="Table Elegant" w:semiHidden="1" w:unhideWhenUsed="1"/>
     <w:lsdException w:name="Table Professional" w:semiHidden="1" w:unhideWhenUsed="1"/>
     <w:lsdException w:name="Table Subtle 1" w:semiHidden="1" w:unhideWhenUsed="1"/>
+    <w:lsdException w:name="Table Subtle 2" w:semiHidden="1" w:unhideWhenUsed="1"/>
     <w:lsdException w:name="Table Web 1" w:semiHidden="1" w:unhideWhenUsed="1"/>
     <w:lsdException w:name="Table Web 2" w:semiHidden="1" w:unhideWhenUsed="1"/>
+    <w:lsdException w:name="Table Web 3" w:semiHidden="1" w:unhideWhenUsed="1"/>
     <w:lsdException w:name="Balloon Text" w:semiHidden="1" w:unhideWhenUsed="1"/>
     <w:lsdException w:name="Table Grid" w:uiPriority="39"/>
     <w:lsdException w:name="Table Theme" w:semiHidden="1" w:unhideWhenUsed="1"/>
@@ -441,10 +898,13 @@
     <w:lsdException w:name="Smart Hyperlink" w:semiHidden="1" w:unhideWhenUsed="1"/>
     <w:lsdException w:name="Hashtag" w:semiHidden="1" w:unhideWhenUsed="1"/>
     <w:lsdException w:name="Unresolved Mention" w:semiHidden="1" w:unhideWhenUsed="1"/>
+    <w:lsdException w:name="Smart Link" w:semiHidden="1" w:unhideWhenUsed="1"/>
+    <w:lsdException w:name="Smart Link Error" w:semiHidden="1" w:unhideWhenUsed="1"/>
   </w:latentStyles>
   <w:style w:type="paragraph" w:default="1" w:styleId="Normal">
     <w:name w:val="Normal"/>
     <w:qFormat/>
+    <w:rsid w:val="00EB1718"/>
   </w:style>
   <w:style w:type="character" w:default="1" w:styleId="DefaultParagraphFont">
     <w:name w:val="Default Paragraph Font"/>
@@ -494,6 +954,44 @@
     <w:rPr>
       <w:color w:val="605E5C"/>
       <w:shd w:val="clear" w:color="auto" w:fill="E1DFDD"/>
+    </w:rPr>
+  </w:style>
+  <w:style w:type="paragraph" w:styleId="ListParagraph">
+    <w:name w:val="List Paragraph"/>
+    <w:basedOn w:val="Normal"/>
+    <w:uiPriority w:val="34"/>
+    <w:qFormat/>
+    <w:rsid w:val="00EB1718"/>
+    <w:pPr>
+      <w:ind w:left="720"/>
+      <w:contextualSpacing/>
+    </w:pPr>
+  </w:style>
+  <w:style w:type="paragraph" w:styleId="NormalWeb">
+    <w:name w:val="Normal (Web)"/>
+    <w:basedOn w:val="Normal"/>
+    <w:uiPriority w:val="99"/>
+    <w:unhideWhenUsed/>
+    <w:rsid w:val="00EB1718"/>
+    <w:pPr>
+      <w:spacing w:before="100" w:beforeAutospacing="1" w:after="100" w:afterAutospacing="1" w:line="240" w:lineRule="auto"/>
+    </w:pPr>
+    <w:rPr>
+      <w:rFonts w:ascii="Times New Roman" w:eastAsia="Times New Roman" w:hAnsi="Times New Roman" w:cs="Times New Roman"/>
+      <w:sz w:val="24"/>
+      <w:szCs w:val="24"/>
+    </w:rPr>
+  </w:style>
+  <w:style w:type="character" w:styleId="FollowedHyperlink">
+    <w:name w:val="FollowedHyperlink"/>
+    <w:basedOn w:val="DefaultParagraphFont"/>
+    <w:uiPriority w:val="99"/>
+    <w:semiHidden/>
+    <w:unhideWhenUsed/>
+    <w:rsid w:val="00EB1718"/>
+    <w:rPr>
+      <w:color w:val="954F72" w:themeColor="followedHyperlink"/>
+      <w:u w:val="single"/>
     </w:rPr>
   </w:style>
 </w:styles>

</xml_diff>